<commit_message>
soft changes to template
</commit_message>
<xml_diff>
--- a/Thesis Argument Map (STEM).docx
+++ b/Thesis Argument Map (STEM).docx
@@ -1,6 +1,6 @@
 
 <file path=word/document.xml><?xml version="1.0" encoding="utf-8"?>
-<w:document xmlns:wpc="http://schemas.microsoft.com/office/word/2010/wordprocessingCanvas" xmlns:mc="http://schemas.openxmlformats.org/markup-compatibility/2006" xmlns:o="urn:schemas-microsoft-com:office:office" xmlns:r="http://schemas.openxmlformats.org/officeDocument/2006/relationships" xmlns:m="http://schemas.openxmlformats.org/officeDocument/2006/math" xmlns:v="urn:schemas-microsoft-com:vml" xmlns:wp14="http://schemas.microsoft.com/office/word/2010/wordprocessingDrawing" xmlns:wp="http://schemas.openxmlformats.org/drawingml/2006/wordprocessingDrawing" xmlns:w10="urn:schemas-microsoft-com:office:word" xmlns:w="http://schemas.openxmlformats.org/wordprocessingml/2006/main" xmlns:w14="http://schemas.microsoft.com/office/word/2010/wordml" xmlns:w15="http://schemas.microsoft.com/office/word/2012/wordml" xmlns:wpg="http://schemas.microsoft.com/office/word/2010/wordprocessingGroup" xmlns:wpi="http://schemas.microsoft.com/office/word/2010/wordprocessingInk" xmlns:wne="http://schemas.microsoft.com/office/word/2006/wordml" xmlns:wps="http://schemas.microsoft.com/office/word/2010/wordprocessingShape" mc:Ignorable="w14 w15 wp14">
+<w:document xmlns:wpc="http://schemas.microsoft.com/office/word/2010/wordprocessingCanvas" xmlns:cx="http://schemas.microsoft.com/office/drawing/2014/chartex" xmlns:cx1="http://schemas.microsoft.com/office/drawing/2015/9/8/chartex" xmlns:cx2="http://schemas.microsoft.com/office/drawing/2015/10/21/chartex" xmlns:cx3="http://schemas.microsoft.com/office/drawing/2016/5/9/chartex" xmlns:cx4="http://schemas.microsoft.com/office/drawing/2016/5/10/chartex" xmlns:cx5="http://schemas.microsoft.com/office/drawing/2016/5/11/chartex" xmlns:cx6="http://schemas.microsoft.com/office/drawing/2016/5/12/chartex" xmlns:cx7="http://schemas.microsoft.com/office/drawing/2016/5/13/chartex" xmlns:cx8="http://schemas.microsoft.com/office/drawing/2016/5/14/chartex" xmlns:mc="http://schemas.openxmlformats.org/markup-compatibility/2006" xmlns:aink="http://schemas.microsoft.com/office/drawing/2016/ink" xmlns:am3d="http://schemas.microsoft.com/office/drawing/2017/model3d" xmlns:o="urn:schemas-microsoft-com:office:office" xmlns:r="http://schemas.openxmlformats.org/officeDocument/2006/relationships" xmlns:m="http://schemas.openxmlformats.org/officeDocument/2006/math" xmlns:v="urn:schemas-microsoft-com:vml" xmlns:wp14="http://schemas.microsoft.com/office/word/2010/wordprocessingDrawing" xmlns:wp="http://schemas.openxmlformats.org/drawingml/2006/wordprocessingDrawing" xmlns:w10="urn:schemas-microsoft-com:office:word" xmlns:w="http://schemas.openxmlformats.org/wordprocessingml/2006/main" xmlns:w14="http://schemas.microsoft.com/office/word/2010/wordml" xmlns:w15="http://schemas.microsoft.com/office/word/2012/wordml" xmlns:w16cid="http://schemas.microsoft.com/office/word/2016/wordml/cid" xmlns:w16se="http://schemas.microsoft.com/office/word/2015/wordml/symex" xmlns:wpg="http://schemas.microsoft.com/office/word/2010/wordprocessingGroup" xmlns:wpi="http://schemas.microsoft.com/office/word/2010/wordprocessingInk" xmlns:wne="http://schemas.microsoft.com/office/word/2006/wordml" xmlns:wps="http://schemas.microsoft.com/office/word/2010/wordprocessingShape" mc:Ignorable="w14 w15 w16se w16cid wp14">
   <w:body>
     <w:tbl>
       <w:tblPr>
@@ -370,7 +370,7 @@
                 <w:b/>
                 <w:sz w:val="20"/>
               </w:rPr>
-              <w:t>Title</w:t>
+              <w:t>Getting to the ground state</w:t>
             </w:r>
           </w:p>
           <w:p>
@@ -473,7 +473,7 @@
                 <w:b/>
                 <w:sz w:val="20"/>
               </w:rPr>
-              <w:t>Title</w:t>
+              <w:t>Precision measurement of weak excited-state transitions</w:t>
             </w:r>
           </w:p>
           <w:p>
@@ -555,7 +555,23 @@
                 <w:b/>
                 <w:sz w:val="20"/>
               </w:rPr>
-              <w:t>Title</w:t>
+              <w:t xml:space="preserve">Testing QED by measuring a </w:t>
+            </w:r>
+            <w:proofErr w:type="spellStart"/>
+            <w:r>
+              <w:rPr>
+                <w:b/>
+                <w:sz w:val="20"/>
+              </w:rPr>
+              <w:t>Tuneout</w:t>
+            </w:r>
+            <w:proofErr w:type="spellEnd"/>
+            <w:r>
+              <w:rPr>
+                <w:b/>
+                <w:sz w:val="20"/>
+              </w:rPr>
+              <w:t xml:space="preserve"> wavelength</w:t>
             </w:r>
           </w:p>
           <w:p>
@@ -637,7 +653,7 @@
                 <w:b/>
                 <w:sz w:val="20"/>
               </w:rPr>
-              <w:t>Title</w:t>
+              <w:t>Momentum spectroscopy of quantum depletion</w:t>
             </w:r>
           </w:p>
           <w:p>
@@ -1533,6 +1549,7 @@
                 <w:sz w:val="20"/>
               </w:rPr>
             </w:pPr>
+            <w:bookmarkStart w:id="0" w:name="_GoBack"/>
             <w:r>
               <w:rPr>
                 <w:b/>
@@ -1777,6 +1794,7 @@
               </w:rPr>
               <w:t>What next for this research/issue?</w:t>
             </w:r>
+            <w:bookmarkEnd w:id="0"/>
           </w:p>
         </w:tc>
       </w:tr>
@@ -1940,6 +1958,7 @@
               <w:rPr>
                 <w:sz w:val="20"/>
               </w:rPr>
+              <w:lastRenderedPageBreak/>
               <w:t xml:space="preserve">Section </w:t>
             </w:r>
           </w:p>
@@ -2082,7 +2101,6 @@
               <w:rPr>
                 <w:sz w:val="20"/>
               </w:rPr>
-              <w:lastRenderedPageBreak/>
               <w:t xml:space="preserve">Section </w:t>
             </w:r>
           </w:p>
@@ -2226,7 +2244,7 @@
 </file>
 
 <file path=word/endnotes.xml><?xml version="1.0" encoding="utf-8"?>
-<w:endnotes xmlns:wpc="http://schemas.microsoft.com/office/word/2010/wordprocessingCanvas" xmlns:mc="http://schemas.openxmlformats.org/markup-compatibility/2006" xmlns:o="urn:schemas-microsoft-com:office:office" xmlns:r="http://schemas.openxmlformats.org/officeDocument/2006/relationships" xmlns:m="http://schemas.openxmlformats.org/officeDocument/2006/math" xmlns:v="urn:schemas-microsoft-com:vml" xmlns:wp14="http://schemas.microsoft.com/office/word/2010/wordprocessingDrawing" xmlns:wp="http://schemas.openxmlformats.org/drawingml/2006/wordprocessingDrawing" xmlns:w10="urn:schemas-microsoft-com:office:word" xmlns:w="http://schemas.openxmlformats.org/wordprocessingml/2006/main" xmlns:w14="http://schemas.microsoft.com/office/word/2010/wordml" xmlns:w15="http://schemas.microsoft.com/office/word/2012/wordml" xmlns:wpg="http://schemas.microsoft.com/office/word/2010/wordprocessingGroup" xmlns:wpi="http://schemas.microsoft.com/office/word/2010/wordprocessingInk" xmlns:wne="http://schemas.microsoft.com/office/word/2006/wordml" xmlns:wps="http://schemas.microsoft.com/office/word/2010/wordprocessingShape" mc:Ignorable="w14 w15 wp14">
+<w:endnotes xmlns:wpc="http://schemas.microsoft.com/office/word/2010/wordprocessingCanvas" xmlns:cx="http://schemas.microsoft.com/office/drawing/2014/chartex" xmlns:cx1="http://schemas.microsoft.com/office/drawing/2015/9/8/chartex" xmlns:cx2="http://schemas.microsoft.com/office/drawing/2015/10/21/chartex" xmlns:cx3="http://schemas.microsoft.com/office/drawing/2016/5/9/chartex" xmlns:cx4="http://schemas.microsoft.com/office/drawing/2016/5/10/chartex" xmlns:cx5="http://schemas.microsoft.com/office/drawing/2016/5/11/chartex" xmlns:cx6="http://schemas.microsoft.com/office/drawing/2016/5/12/chartex" xmlns:cx7="http://schemas.microsoft.com/office/drawing/2016/5/13/chartex" xmlns:cx8="http://schemas.microsoft.com/office/drawing/2016/5/14/chartex" xmlns:mc="http://schemas.openxmlformats.org/markup-compatibility/2006" xmlns:aink="http://schemas.microsoft.com/office/drawing/2016/ink" xmlns:am3d="http://schemas.microsoft.com/office/drawing/2017/model3d" xmlns:o="urn:schemas-microsoft-com:office:office" xmlns:r="http://schemas.openxmlformats.org/officeDocument/2006/relationships" xmlns:m="http://schemas.openxmlformats.org/officeDocument/2006/math" xmlns:v="urn:schemas-microsoft-com:vml" xmlns:wp14="http://schemas.microsoft.com/office/word/2010/wordprocessingDrawing" xmlns:wp="http://schemas.openxmlformats.org/drawingml/2006/wordprocessingDrawing" xmlns:w10="urn:schemas-microsoft-com:office:word" xmlns:w="http://schemas.openxmlformats.org/wordprocessingml/2006/main" xmlns:w14="http://schemas.microsoft.com/office/word/2010/wordml" xmlns:w15="http://schemas.microsoft.com/office/word/2012/wordml" xmlns:w16cid="http://schemas.microsoft.com/office/word/2016/wordml/cid" xmlns:w16se="http://schemas.microsoft.com/office/word/2015/wordml/symex" xmlns:wpg="http://schemas.microsoft.com/office/word/2010/wordprocessingGroup" xmlns:wpi="http://schemas.microsoft.com/office/word/2010/wordprocessingInk" xmlns:wne="http://schemas.microsoft.com/office/word/2006/wordml" xmlns:wps="http://schemas.microsoft.com/office/word/2010/wordprocessingShape" mc:Ignorable="w14 w15 w16se w16cid wp14">
   <w:endnote w:type="separator" w:id="-1">
     <w:p>
       <w:pPr>
@@ -2251,7 +2269,7 @@
 </file>
 
 <file path=word/footer1.xml><?xml version="1.0" encoding="utf-8"?>
-<w:ftr xmlns:wpc="http://schemas.microsoft.com/office/word/2010/wordprocessingCanvas" xmlns:mc="http://schemas.openxmlformats.org/markup-compatibility/2006" xmlns:o="urn:schemas-microsoft-com:office:office" xmlns:r="http://schemas.openxmlformats.org/officeDocument/2006/relationships" xmlns:m="http://schemas.openxmlformats.org/officeDocument/2006/math" xmlns:v="urn:schemas-microsoft-com:vml" xmlns:wp14="http://schemas.microsoft.com/office/word/2010/wordprocessingDrawing" xmlns:wp="http://schemas.openxmlformats.org/drawingml/2006/wordprocessingDrawing" xmlns:w10="urn:schemas-microsoft-com:office:word" xmlns:w="http://schemas.openxmlformats.org/wordprocessingml/2006/main" xmlns:w14="http://schemas.microsoft.com/office/word/2010/wordml" xmlns:w15="http://schemas.microsoft.com/office/word/2012/wordml" xmlns:wpg="http://schemas.microsoft.com/office/word/2010/wordprocessingGroup" xmlns:wpi="http://schemas.microsoft.com/office/word/2010/wordprocessingInk" xmlns:wne="http://schemas.microsoft.com/office/word/2006/wordml" xmlns:wps="http://schemas.microsoft.com/office/word/2010/wordprocessingShape" mc:Ignorable="w14 w15 wp14">
+<w:ftr xmlns:wpc="http://schemas.microsoft.com/office/word/2010/wordprocessingCanvas" xmlns:cx="http://schemas.microsoft.com/office/drawing/2014/chartex" xmlns:cx1="http://schemas.microsoft.com/office/drawing/2015/9/8/chartex" xmlns:cx2="http://schemas.microsoft.com/office/drawing/2015/10/21/chartex" xmlns:cx3="http://schemas.microsoft.com/office/drawing/2016/5/9/chartex" xmlns:cx4="http://schemas.microsoft.com/office/drawing/2016/5/10/chartex" xmlns:cx5="http://schemas.microsoft.com/office/drawing/2016/5/11/chartex" xmlns:cx6="http://schemas.microsoft.com/office/drawing/2016/5/12/chartex" xmlns:cx7="http://schemas.microsoft.com/office/drawing/2016/5/13/chartex" xmlns:cx8="http://schemas.microsoft.com/office/drawing/2016/5/14/chartex" xmlns:mc="http://schemas.openxmlformats.org/markup-compatibility/2006" xmlns:aink="http://schemas.microsoft.com/office/drawing/2016/ink" xmlns:am3d="http://schemas.microsoft.com/office/drawing/2017/model3d" xmlns:o="urn:schemas-microsoft-com:office:office" xmlns:r="http://schemas.openxmlformats.org/officeDocument/2006/relationships" xmlns:m="http://schemas.openxmlformats.org/officeDocument/2006/math" xmlns:v="urn:schemas-microsoft-com:vml" xmlns:wp14="http://schemas.microsoft.com/office/word/2010/wordprocessingDrawing" xmlns:wp="http://schemas.openxmlformats.org/drawingml/2006/wordprocessingDrawing" xmlns:w10="urn:schemas-microsoft-com:office:word" xmlns:w="http://schemas.openxmlformats.org/wordprocessingml/2006/main" xmlns:w14="http://schemas.microsoft.com/office/word/2010/wordml" xmlns:w15="http://schemas.microsoft.com/office/word/2012/wordml" xmlns:w16cid="http://schemas.microsoft.com/office/word/2016/wordml/cid" xmlns:w16se="http://schemas.microsoft.com/office/word/2015/wordml/symex" xmlns:wpg="http://schemas.microsoft.com/office/word/2010/wordprocessingGroup" xmlns:wpi="http://schemas.microsoft.com/office/word/2010/wordprocessingInk" xmlns:wne="http://schemas.microsoft.com/office/word/2006/wordml" xmlns:wps="http://schemas.microsoft.com/office/word/2010/wordprocessingShape" mc:Ignorable="w14 w15 w16se w16cid wp14">
   <w:p>
     <w:pPr>
       <w:pStyle w:val="Footer"/>
@@ -2261,7 +2279,7 @@
 </file>
 
 <file path=word/footer2.xml><?xml version="1.0" encoding="utf-8"?>
-<w:ftr xmlns:wpc="http://schemas.microsoft.com/office/word/2010/wordprocessingCanvas" xmlns:mc="http://schemas.openxmlformats.org/markup-compatibility/2006" xmlns:o="urn:schemas-microsoft-com:office:office" xmlns:r="http://schemas.openxmlformats.org/officeDocument/2006/relationships" xmlns:m="http://schemas.openxmlformats.org/officeDocument/2006/math" xmlns:v="urn:schemas-microsoft-com:vml" xmlns:wp14="http://schemas.microsoft.com/office/word/2010/wordprocessingDrawing" xmlns:wp="http://schemas.openxmlformats.org/drawingml/2006/wordprocessingDrawing" xmlns:w10="urn:schemas-microsoft-com:office:word" xmlns:w="http://schemas.openxmlformats.org/wordprocessingml/2006/main" xmlns:w14="http://schemas.microsoft.com/office/word/2010/wordml" xmlns:w15="http://schemas.microsoft.com/office/word/2012/wordml" xmlns:wpg="http://schemas.microsoft.com/office/word/2010/wordprocessingGroup" xmlns:wpi="http://schemas.microsoft.com/office/word/2010/wordprocessingInk" xmlns:wne="http://schemas.microsoft.com/office/word/2006/wordml" xmlns:wps="http://schemas.microsoft.com/office/word/2010/wordprocessingShape" mc:Ignorable="w14 w15 wp14">
+<w:ftr xmlns:wpc="http://schemas.microsoft.com/office/word/2010/wordprocessingCanvas" xmlns:cx="http://schemas.microsoft.com/office/drawing/2014/chartex" xmlns:cx1="http://schemas.microsoft.com/office/drawing/2015/9/8/chartex" xmlns:cx2="http://schemas.microsoft.com/office/drawing/2015/10/21/chartex" xmlns:cx3="http://schemas.microsoft.com/office/drawing/2016/5/9/chartex" xmlns:cx4="http://schemas.microsoft.com/office/drawing/2016/5/10/chartex" xmlns:cx5="http://schemas.microsoft.com/office/drawing/2016/5/11/chartex" xmlns:cx6="http://schemas.microsoft.com/office/drawing/2016/5/12/chartex" xmlns:cx7="http://schemas.microsoft.com/office/drawing/2016/5/13/chartex" xmlns:cx8="http://schemas.microsoft.com/office/drawing/2016/5/14/chartex" xmlns:mc="http://schemas.openxmlformats.org/markup-compatibility/2006" xmlns:aink="http://schemas.microsoft.com/office/drawing/2016/ink" xmlns:am3d="http://schemas.microsoft.com/office/drawing/2017/model3d" xmlns:o="urn:schemas-microsoft-com:office:office" xmlns:r="http://schemas.openxmlformats.org/officeDocument/2006/relationships" xmlns:m="http://schemas.openxmlformats.org/officeDocument/2006/math" xmlns:v="urn:schemas-microsoft-com:vml" xmlns:wp14="http://schemas.microsoft.com/office/word/2010/wordprocessingDrawing" xmlns:wp="http://schemas.openxmlformats.org/drawingml/2006/wordprocessingDrawing" xmlns:w10="urn:schemas-microsoft-com:office:word" xmlns:w="http://schemas.openxmlformats.org/wordprocessingml/2006/main" xmlns:w14="http://schemas.microsoft.com/office/word/2010/wordml" xmlns:w15="http://schemas.microsoft.com/office/word/2012/wordml" xmlns:w16cid="http://schemas.microsoft.com/office/word/2016/wordml/cid" xmlns:w16se="http://schemas.microsoft.com/office/word/2015/wordml/symex" xmlns:wpg="http://schemas.microsoft.com/office/word/2010/wordprocessingGroup" xmlns:wpi="http://schemas.microsoft.com/office/word/2010/wordprocessingInk" xmlns:wne="http://schemas.microsoft.com/office/word/2006/wordml" xmlns:wps="http://schemas.microsoft.com/office/word/2010/wordprocessingShape" mc:Ignorable="w14 w15 w16se w16cid wp14">
   <w:p>
     <w:pPr>
       <w:pStyle w:val="Footer"/>
@@ -2280,22 +2298,14 @@
       <w:rPr>
         <w:spacing w:val="40"/>
       </w:rPr>
-      <w:t xml:space="preserve">NU ACADEMIC </w:t>
+      <w:t>NU ACADEMIC SKILLS</w:t>
     </w:r>
-    <w:r>
-      <w:rPr>
-        <w:spacing w:val="40"/>
-      </w:rPr>
-      <w:t>SKILLS</w:t>
-    </w:r>
-    <w:bookmarkStart w:id="0" w:name="_GoBack"/>
-    <w:bookmarkEnd w:id="0"/>
   </w:p>
 </w:ftr>
 </file>
 
 <file path=word/footer3.xml><?xml version="1.0" encoding="utf-8"?>
-<w:ftr xmlns:wpc="http://schemas.microsoft.com/office/word/2010/wordprocessingCanvas" xmlns:mc="http://schemas.openxmlformats.org/markup-compatibility/2006" xmlns:o="urn:schemas-microsoft-com:office:office" xmlns:r="http://schemas.openxmlformats.org/officeDocument/2006/relationships" xmlns:m="http://schemas.openxmlformats.org/officeDocument/2006/math" xmlns:v="urn:schemas-microsoft-com:vml" xmlns:wp14="http://schemas.microsoft.com/office/word/2010/wordprocessingDrawing" xmlns:wp="http://schemas.openxmlformats.org/drawingml/2006/wordprocessingDrawing" xmlns:w10="urn:schemas-microsoft-com:office:word" xmlns:w="http://schemas.openxmlformats.org/wordprocessingml/2006/main" xmlns:w14="http://schemas.microsoft.com/office/word/2010/wordml" xmlns:w15="http://schemas.microsoft.com/office/word/2012/wordml" xmlns:wpg="http://schemas.microsoft.com/office/word/2010/wordprocessingGroup" xmlns:wpi="http://schemas.microsoft.com/office/word/2010/wordprocessingInk" xmlns:wne="http://schemas.microsoft.com/office/word/2006/wordml" xmlns:wps="http://schemas.microsoft.com/office/word/2010/wordprocessingShape" mc:Ignorable="w14 w15 wp14">
+<w:ftr xmlns:wpc="http://schemas.microsoft.com/office/word/2010/wordprocessingCanvas" xmlns:cx="http://schemas.microsoft.com/office/drawing/2014/chartex" xmlns:cx1="http://schemas.microsoft.com/office/drawing/2015/9/8/chartex" xmlns:cx2="http://schemas.microsoft.com/office/drawing/2015/10/21/chartex" xmlns:cx3="http://schemas.microsoft.com/office/drawing/2016/5/9/chartex" xmlns:cx4="http://schemas.microsoft.com/office/drawing/2016/5/10/chartex" xmlns:cx5="http://schemas.microsoft.com/office/drawing/2016/5/11/chartex" xmlns:cx6="http://schemas.microsoft.com/office/drawing/2016/5/12/chartex" xmlns:cx7="http://schemas.microsoft.com/office/drawing/2016/5/13/chartex" xmlns:cx8="http://schemas.microsoft.com/office/drawing/2016/5/14/chartex" xmlns:mc="http://schemas.openxmlformats.org/markup-compatibility/2006" xmlns:aink="http://schemas.microsoft.com/office/drawing/2016/ink" xmlns:am3d="http://schemas.microsoft.com/office/drawing/2017/model3d" xmlns:o="urn:schemas-microsoft-com:office:office" xmlns:r="http://schemas.openxmlformats.org/officeDocument/2006/relationships" xmlns:m="http://schemas.openxmlformats.org/officeDocument/2006/math" xmlns:v="urn:schemas-microsoft-com:vml" xmlns:wp14="http://schemas.microsoft.com/office/word/2010/wordprocessingDrawing" xmlns:wp="http://schemas.openxmlformats.org/drawingml/2006/wordprocessingDrawing" xmlns:w10="urn:schemas-microsoft-com:office:word" xmlns:w="http://schemas.openxmlformats.org/wordprocessingml/2006/main" xmlns:w14="http://schemas.microsoft.com/office/word/2010/wordml" xmlns:w15="http://schemas.microsoft.com/office/word/2012/wordml" xmlns:w16cid="http://schemas.microsoft.com/office/word/2016/wordml/cid" xmlns:w16se="http://schemas.microsoft.com/office/word/2015/wordml/symex" xmlns:wpg="http://schemas.microsoft.com/office/word/2010/wordprocessingGroup" xmlns:wpi="http://schemas.microsoft.com/office/word/2010/wordprocessingInk" xmlns:wne="http://schemas.microsoft.com/office/word/2006/wordml" xmlns:wps="http://schemas.microsoft.com/office/word/2010/wordprocessingShape" mc:Ignorable="w14 w15 w16se w16cid wp14">
   <w:p>
     <w:pPr>
       <w:pStyle w:val="Footer"/>
@@ -2356,7 +2366,7 @@
 </file>
 
 <file path=word/footnotes.xml><?xml version="1.0" encoding="utf-8"?>
-<w:footnotes xmlns:wpc="http://schemas.microsoft.com/office/word/2010/wordprocessingCanvas" xmlns:mc="http://schemas.openxmlformats.org/markup-compatibility/2006" xmlns:o="urn:schemas-microsoft-com:office:office" xmlns:r="http://schemas.openxmlformats.org/officeDocument/2006/relationships" xmlns:m="http://schemas.openxmlformats.org/officeDocument/2006/math" xmlns:v="urn:schemas-microsoft-com:vml" xmlns:wp14="http://schemas.microsoft.com/office/word/2010/wordprocessingDrawing" xmlns:wp="http://schemas.openxmlformats.org/drawingml/2006/wordprocessingDrawing" xmlns:w10="urn:schemas-microsoft-com:office:word" xmlns:w="http://schemas.openxmlformats.org/wordprocessingml/2006/main" xmlns:w14="http://schemas.microsoft.com/office/word/2010/wordml" xmlns:w15="http://schemas.microsoft.com/office/word/2012/wordml" xmlns:wpg="http://schemas.microsoft.com/office/word/2010/wordprocessingGroup" xmlns:wpi="http://schemas.microsoft.com/office/word/2010/wordprocessingInk" xmlns:wne="http://schemas.microsoft.com/office/word/2006/wordml" xmlns:wps="http://schemas.microsoft.com/office/word/2010/wordprocessingShape" mc:Ignorable="w14 w15 wp14">
+<w:footnotes xmlns:wpc="http://schemas.microsoft.com/office/word/2010/wordprocessingCanvas" xmlns:cx="http://schemas.microsoft.com/office/drawing/2014/chartex" xmlns:cx1="http://schemas.microsoft.com/office/drawing/2015/9/8/chartex" xmlns:cx2="http://schemas.microsoft.com/office/drawing/2015/10/21/chartex" xmlns:cx3="http://schemas.microsoft.com/office/drawing/2016/5/9/chartex" xmlns:cx4="http://schemas.microsoft.com/office/drawing/2016/5/10/chartex" xmlns:cx5="http://schemas.microsoft.com/office/drawing/2016/5/11/chartex" xmlns:cx6="http://schemas.microsoft.com/office/drawing/2016/5/12/chartex" xmlns:cx7="http://schemas.microsoft.com/office/drawing/2016/5/13/chartex" xmlns:cx8="http://schemas.microsoft.com/office/drawing/2016/5/14/chartex" xmlns:mc="http://schemas.openxmlformats.org/markup-compatibility/2006" xmlns:aink="http://schemas.microsoft.com/office/drawing/2016/ink" xmlns:am3d="http://schemas.microsoft.com/office/drawing/2017/model3d" xmlns:o="urn:schemas-microsoft-com:office:office" xmlns:r="http://schemas.openxmlformats.org/officeDocument/2006/relationships" xmlns:m="http://schemas.openxmlformats.org/officeDocument/2006/math" xmlns:v="urn:schemas-microsoft-com:vml" xmlns:wp14="http://schemas.microsoft.com/office/word/2010/wordprocessingDrawing" xmlns:wp="http://schemas.openxmlformats.org/drawingml/2006/wordprocessingDrawing" xmlns:w10="urn:schemas-microsoft-com:office:word" xmlns:w="http://schemas.openxmlformats.org/wordprocessingml/2006/main" xmlns:w14="http://schemas.microsoft.com/office/word/2010/wordml" xmlns:w15="http://schemas.microsoft.com/office/word/2012/wordml" xmlns:w16cid="http://schemas.microsoft.com/office/word/2016/wordml/cid" xmlns:w16se="http://schemas.microsoft.com/office/word/2015/wordml/symex" xmlns:wpg="http://schemas.microsoft.com/office/word/2010/wordprocessingGroup" xmlns:wpi="http://schemas.microsoft.com/office/word/2010/wordprocessingInk" xmlns:wne="http://schemas.microsoft.com/office/word/2006/wordml" xmlns:wps="http://schemas.microsoft.com/office/word/2010/wordprocessingShape" mc:Ignorable="w14 w15 w16se w16cid wp14">
   <w:footnote w:type="separator" w:id="-1">
     <w:p>
       <w:pPr>
@@ -2381,7 +2391,7 @@
 </file>
 
 <file path=word/header1.xml><?xml version="1.0" encoding="utf-8"?>
-<w:hdr xmlns:wpc="http://schemas.microsoft.com/office/word/2010/wordprocessingCanvas" xmlns:mc="http://schemas.openxmlformats.org/markup-compatibility/2006" xmlns:o="urn:schemas-microsoft-com:office:office" xmlns:r="http://schemas.openxmlformats.org/officeDocument/2006/relationships" xmlns:m="http://schemas.openxmlformats.org/officeDocument/2006/math" xmlns:v="urn:schemas-microsoft-com:vml" xmlns:wp14="http://schemas.microsoft.com/office/word/2010/wordprocessingDrawing" xmlns:wp="http://schemas.openxmlformats.org/drawingml/2006/wordprocessingDrawing" xmlns:w10="urn:schemas-microsoft-com:office:word" xmlns:w="http://schemas.openxmlformats.org/wordprocessingml/2006/main" xmlns:w14="http://schemas.microsoft.com/office/word/2010/wordml" xmlns:w15="http://schemas.microsoft.com/office/word/2012/wordml" xmlns:wpg="http://schemas.microsoft.com/office/word/2010/wordprocessingGroup" xmlns:wpi="http://schemas.microsoft.com/office/word/2010/wordprocessingInk" xmlns:wne="http://schemas.microsoft.com/office/word/2006/wordml" xmlns:wps="http://schemas.microsoft.com/office/word/2010/wordprocessingShape" mc:Ignorable="w14 w15 wp14">
+<w:hdr xmlns:wpc="http://schemas.microsoft.com/office/word/2010/wordprocessingCanvas" xmlns:cx="http://schemas.microsoft.com/office/drawing/2014/chartex" xmlns:cx1="http://schemas.microsoft.com/office/drawing/2015/9/8/chartex" xmlns:cx2="http://schemas.microsoft.com/office/drawing/2015/10/21/chartex" xmlns:cx3="http://schemas.microsoft.com/office/drawing/2016/5/9/chartex" xmlns:cx4="http://schemas.microsoft.com/office/drawing/2016/5/10/chartex" xmlns:cx5="http://schemas.microsoft.com/office/drawing/2016/5/11/chartex" xmlns:cx6="http://schemas.microsoft.com/office/drawing/2016/5/12/chartex" xmlns:cx7="http://schemas.microsoft.com/office/drawing/2016/5/13/chartex" xmlns:cx8="http://schemas.microsoft.com/office/drawing/2016/5/14/chartex" xmlns:mc="http://schemas.openxmlformats.org/markup-compatibility/2006" xmlns:aink="http://schemas.microsoft.com/office/drawing/2016/ink" xmlns:am3d="http://schemas.microsoft.com/office/drawing/2017/model3d" xmlns:o="urn:schemas-microsoft-com:office:office" xmlns:r="http://schemas.openxmlformats.org/officeDocument/2006/relationships" xmlns:m="http://schemas.openxmlformats.org/officeDocument/2006/math" xmlns:v="urn:schemas-microsoft-com:vml" xmlns:wp14="http://schemas.microsoft.com/office/word/2010/wordprocessingDrawing" xmlns:wp="http://schemas.openxmlformats.org/drawingml/2006/wordprocessingDrawing" xmlns:w10="urn:schemas-microsoft-com:office:word" xmlns:w="http://schemas.openxmlformats.org/wordprocessingml/2006/main" xmlns:w14="http://schemas.microsoft.com/office/word/2010/wordml" xmlns:w15="http://schemas.microsoft.com/office/word/2012/wordml" xmlns:w16cid="http://schemas.microsoft.com/office/word/2016/wordml/cid" xmlns:w16se="http://schemas.microsoft.com/office/word/2015/wordml/symex" xmlns:wpg="http://schemas.microsoft.com/office/word/2010/wordprocessingGroup" xmlns:wpi="http://schemas.microsoft.com/office/word/2010/wordprocessingInk" xmlns:wne="http://schemas.microsoft.com/office/word/2006/wordml" xmlns:wps="http://schemas.microsoft.com/office/word/2010/wordprocessingShape" mc:Ignorable="w14 w15 w16se w16cid wp14">
   <w:p>
     <w:pPr>
       <w:pStyle w:val="Header"/>
@@ -2391,7 +2401,7 @@
 </file>
 
 <file path=word/header2.xml><?xml version="1.0" encoding="utf-8"?>
-<w:hdr xmlns:wpc="http://schemas.microsoft.com/office/word/2010/wordprocessingCanvas" xmlns:mc="http://schemas.openxmlformats.org/markup-compatibility/2006" xmlns:o="urn:schemas-microsoft-com:office:office" xmlns:r="http://schemas.openxmlformats.org/officeDocument/2006/relationships" xmlns:m="http://schemas.openxmlformats.org/officeDocument/2006/math" xmlns:v="urn:schemas-microsoft-com:vml" xmlns:wp14="http://schemas.microsoft.com/office/word/2010/wordprocessingDrawing" xmlns:wp="http://schemas.openxmlformats.org/drawingml/2006/wordprocessingDrawing" xmlns:w10="urn:schemas-microsoft-com:office:word" xmlns:w="http://schemas.openxmlformats.org/wordprocessingml/2006/main" xmlns:w14="http://schemas.microsoft.com/office/word/2010/wordml" xmlns:w15="http://schemas.microsoft.com/office/word/2012/wordml" xmlns:wpg="http://schemas.microsoft.com/office/word/2010/wordprocessingGroup" xmlns:wpi="http://schemas.microsoft.com/office/word/2010/wordprocessingInk" xmlns:wne="http://schemas.microsoft.com/office/word/2006/wordml" xmlns:wps="http://schemas.microsoft.com/office/word/2010/wordprocessingShape" mc:Ignorable="w14 w15 wp14">
+<w:hdr xmlns:wpc="http://schemas.microsoft.com/office/word/2010/wordprocessingCanvas" xmlns:cx="http://schemas.microsoft.com/office/drawing/2014/chartex" xmlns:cx1="http://schemas.microsoft.com/office/drawing/2015/9/8/chartex" xmlns:cx2="http://schemas.microsoft.com/office/drawing/2015/10/21/chartex" xmlns:cx3="http://schemas.microsoft.com/office/drawing/2016/5/9/chartex" xmlns:cx4="http://schemas.microsoft.com/office/drawing/2016/5/10/chartex" xmlns:cx5="http://schemas.microsoft.com/office/drawing/2016/5/11/chartex" xmlns:cx6="http://schemas.microsoft.com/office/drawing/2016/5/12/chartex" xmlns:cx7="http://schemas.microsoft.com/office/drawing/2016/5/13/chartex" xmlns:cx8="http://schemas.microsoft.com/office/drawing/2016/5/14/chartex" xmlns:mc="http://schemas.openxmlformats.org/markup-compatibility/2006" xmlns:aink="http://schemas.microsoft.com/office/drawing/2016/ink" xmlns:am3d="http://schemas.microsoft.com/office/drawing/2017/model3d" xmlns:o="urn:schemas-microsoft-com:office:office" xmlns:r="http://schemas.openxmlformats.org/officeDocument/2006/relationships" xmlns:m="http://schemas.openxmlformats.org/officeDocument/2006/math" xmlns:v="urn:schemas-microsoft-com:vml" xmlns:wp14="http://schemas.microsoft.com/office/word/2010/wordprocessingDrawing" xmlns:wp="http://schemas.openxmlformats.org/drawingml/2006/wordprocessingDrawing" xmlns:w10="urn:schemas-microsoft-com:office:word" xmlns:w="http://schemas.openxmlformats.org/wordprocessingml/2006/main" xmlns:w14="http://schemas.microsoft.com/office/word/2010/wordml" xmlns:w15="http://schemas.microsoft.com/office/word/2012/wordml" xmlns:w16cid="http://schemas.microsoft.com/office/word/2016/wordml/cid" xmlns:w16se="http://schemas.microsoft.com/office/word/2015/wordml/symex" xmlns:wpg="http://schemas.microsoft.com/office/word/2010/wordprocessingGroup" xmlns:wpi="http://schemas.microsoft.com/office/word/2010/wordprocessingInk" xmlns:wne="http://schemas.microsoft.com/office/word/2006/wordml" xmlns:wps="http://schemas.microsoft.com/office/word/2010/wordprocessingShape" mc:Ignorable="w14 w15 w16se w16cid wp14">
   <w:p>
     <w:pPr>
       <w:pStyle w:val="Header"/>
@@ -2421,7 +2431,7 @@
 </file>
 
 <file path=word/header3.xml><?xml version="1.0" encoding="utf-8"?>
-<w:hdr xmlns:wpc="http://schemas.microsoft.com/office/word/2010/wordprocessingCanvas" xmlns:mc="http://schemas.openxmlformats.org/markup-compatibility/2006" xmlns:o="urn:schemas-microsoft-com:office:office" xmlns:r="http://schemas.openxmlformats.org/officeDocument/2006/relationships" xmlns:m="http://schemas.openxmlformats.org/officeDocument/2006/math" xmlns:v="urn:schemas-microsoft-com:vml" xmlns:wp14="http://schemas.microsoft.com/office/word/2010/wordprocessingDrawing" xmlns:wp="http://schemas.openxmlformats.org/drawingml/2006/wordprocessingDrawing" xmlns:w10="urn:schemas-microsoft-com:office:word" xmlns:w="http://schemas.openxmlformats.org/wordprocessingml/2006/main" xmlns:w14="http://schemas.microsoft.com/office/word/2010/wordml" xmlns:w15="http://schemas.microsoft.com/office/word/2012/wordml" xmlns:wpg="http://schemas.microsoft.com/office/word/2010/wordprocessingGroup" xmlns:wpi="http://schemas.microsoft.com/office/word/2010/wordprocessingInk" xmlns:wne="http://schemas.microsoft.com/office/word/2006/wordml" xmlns:wps="http://schemas.microsoft.com/office/word/2010/wordprocessingShape" mc:Ignorable="w14 w15 wp14">
+<w:hdr xmlns:wpc="http://schemas.microsoft.com/office/word/2010/wordprocessingCanvas" xmlns:cx="http://schemas.microsoft.com/office/drawing/2014/chartex" xmlns:cx1="http://schemas.microsoft.com/office/drawing/2015/9/8/chartex" xmlns:cx2="http://schemas.microsoft.com/office/drawing/2015/10/21/chartex" xmlns:cx3="http://schemas.microsoft.com/office/drawing/2016/5/9/chartex" xmlns:cx4="http://schemas.microsoft.com/office/drawing/2016/5/10/chartex" xmlns:cx5="http://schemas.microsoft.com/office/drawing/2016/5/11/chartex" xmlns:cx6="http://schemas.microsoft.com/office/drawing/2016/5/12/chartex" xmlns:cx7="http://schemas.microsoft.com/office/drawing/2016/5/13/chartex" xmlns:cx8="http://schemas.microsoft.com/office/drawing/2016/5/14/chartex" xmlns:mc="http://schemas.openxmlformats.org/markup-compatibility/2006" xmlns:aink="http://schemas.microsoft.com/office/drawing/2016/ink" xmlns:am3d="http://schemas.microsoft.com/office/drawing/2017/model3d" xmlns:o="urn:schemas-microsoft-com:office:office" xmlns:r="http://schemas.openxmlformats.org/officeDocument/2006/relationships" xmlns:m="http://schemas.openxmlformats.org/officeDocument/2006/math" xmlns:v="urn:schemas-microsoft-com:vml" xmlns:wp14="http://schemas.microsoft.com/office/word/2010/wordprocessingDrawing" xmlns:wp="http://schemas.openxmlformats.org/drawingml/2006/wordprocessingDrawing" xmlns:w10="urn:schemas-microsoft-com:office:word" xmlns:w="http://schemas.openxmlformats.org/wordprocessingml/2006/main" xmlns:w14="http://schemas.microsoft.com/office/word/2010/wordml" xmlns:w15="http://schemas.microsoft.com/office/word/2012/wordml" xmlns:w16cid="http://schemas.microsoft.com/office/word/2016/wordml/cid" xmlns:w16se="http://schemas.microsoft.com/office/word/2015/wordml/symex" xmlns:wpg="http://schemas.microsoft.com/office/word/2010/wordprocessingGroup" xmlns:wpi="http://schemas.microsoft.com/office/word/2010/wordprocessingInk" xmlns:wne="http://schemas.microsoft.com/office/word/2006/wordml" xmlns:wps="http://schemas.microsoft.com/office/word/2010/wordprocessingShape" mc:Ignorable="w14 w15 w16se w16cid wp14">
   <w:tbl>
     <w:tblPr>
       <w:tblStyle w:val="TableGrid"/>
@@ -2561,7 +2571,7 @@
 </file>
 
 <file path=word/numbering.xml><?xml version="1.0" encoding="utf-8"?>
-<w:numbering xmlns:wpc="http://schemas.microsoft.com/office/word/2010/wordprocessingCanvas" xmlns:mc="http://schemas.openxmlformats.org/markup-compatibility/2006" xmlns:o="urn:schemas-microsoft-com:office:office" xmlns:r="http://schemas.openxmlformats.org/officeDocument/2006/relationships" xmlns:m="http://schemas.openxmlformats.org/officeDocument/2006/math" xmlns:v="urn:schemas-microsoft-com:vml" xmlns:wp14="http://schemas.microsoft.com/office/word/2010/wordprocessingDrawing" xmlns:wp="http://schemas.openxmlformats.org/drawingml/2006/wordprocessingDrawing" xmlns:w10="urn:schemas-microsoft-com:office:word" xmlns:w="http://schemas.openxmlformats.org/wordprocessingml/2006/main" xmlns:w14="http://schemas.microsoft.com/office/word/2010/wordml" xmlns:w15="http://schemas.microsoft.com/office/word/2012/wordml" xmlns:wpg="http://schemas.microsoft.com/office/word/2010/wordprocessingGroup" xmlns:wpi="http://schemas.microsoft.com/office/word/2010/wordprocessingInk" xmlns:wne="http://schemas.microsoft.com/office/word/2006/wordml" xmlns:wps="http://schemas.microsoft.com/office/word/2010/wordprocessingShape" mc:Ignorable="w14 w15 wp14">
+<w:numbering xmlns:wpc="http://schemas.microsoft.com/office/word/2010/wordprocessingCanvas" xmlns:cx="http://schemas.microsoft.com/office/drawing/2014/chartex" xmlns:cx1="http://schemas.microsoft.com/office/drawing/2015/9/8/chartex" xmlns:cx2="http://schemas.microsoft.com/office/drawing/2015/10/21/chartex" xmlns:cx3="http://schemas.microsoft.com/office/drawing/2016/5/9/chartex" xmlns:cx4="http://schemas.microsoft.com/office/drawing/2016/5/10/chartex" xmlns:cx5="http://schemas.microsoft.com/office/drawing/2016/5/11/chartex" xmlns:cx6="http://schemas.microsoft.com/office/drawing/2016/5/12/chartex" xmlns:cx7="http://schemas.microsoft.com/office/drawing/2016/5/13/chartex" xmlns:cx8="http://schemas.microsoft.com/office/drawing/2016/5/14/chartex" xmlns:mc="http://schemas.openxmlformats.org/markup-compatibility/2006" xmlns:aink="http://schemas.microsoft.com/office/drawing/2016/ink" xmlns:am3d="http://schemas.microsoft.com/office/drawing/2017/model3d" xmlns:o="urn:schemas-microsoft-com:office:office" xmlns:r="http://schemas.openxmlformats.org/officeDocument/2006/relationships" xmlns:m="http://schemas.openxmlformats.org/officeDocument/2006/math" xmlns:v="urn:schemas-microsoft-com:vml" xmlns:wp14="http://schemas.microsoft.com/office/word/2010/wordprocessingDrawing" xmlns:wp="http://schemas.openxmlformats.org/drawingml/2006/wordprocessingDrawing" xmlns:w10="urn:schemas-microsoft-com:office:word" xmlns:w="http://schemas.openxmlformats.org/wordprocessingml/2006/main" xmlns:w14="http://schemas.microsoft.com/office/word/2010/wordml" xmlns:w15="http://schemas.microsoft.com/office/word/2012/wordml" xmlns:w16cid="http://schemas.microsoft.com/office/word/2016/wordml/cid" xmlns:w16se="http://schemas.microsoft.com/office/word/2015/wordml/symex" xmlns:wpg="http://schemas.microsoft.com/office/word/2010/wordprocessingGroup" xmlns:wpi="http://schemas.microsoft.com/office/word/2010/wordprocessingInk" xmlns:wne="http://schemas.microsoft.com/office/word/2006/wordml" xmlns:wps="http://schemas.microsoft.com/office/word/2010/wordprocessingShape" mc:Ignorable="w14 w15 w16se w16cid wp14">
   <w:abstractNum w:abstractNumId="0" w15:restartNumberingAfterBreak="0">
     <w:nsid w:val="468773D9"/>
     <w:multiLevelType w:val="hybridMultilevel"/>
@@ -3147,7 +3157,7 @@
 </file>
 
 <file path=word/styles.xml><?xml version="1.0" encoding="utf-8"?>
-<w:styles xmlns:mc="http://schemas.openxmlformats.org/markup-compatibility/2006" xmlns:r="http://schemas.openxmlformats.org/officeDocument/2006/relationships" xmlns:w="http://schemas.openxmlformats.org/wordprocessingml/2006/main" xmlns:w14="http://schemas.microsoft.com/office/word/2010/wordml" xmlns:w15="http://schemas.microsoft.com/office/word/2012/wordml" mc:Ignorable="w14 w15">
+<w:styles xmlns:mc="http://schemas.openxmlformats.org/markup-compatibility/2006" xmlns:r="http://schemas.openxmlformats.org/officeDocument/2006/relationships" xmlns:w="http://schemas.openxmlformats.org/wordprocessingml/2006/main" xmlns:w14="http://schemas.microsoft.com/office/word/2010/wordml" xmlns:w15="http://schemas.microsoft.com/office/word/2012/wordml" xmlns:w16cid="http://schemas.microsoft.com/office/word/2016/wordml/cid" xmlns:w16se="http://schemas.microsoft.com/office/word/2015/wordml/symex" mc:Ignorable="w14 w15 w16se w16cid">
   <w:docDefaults>
     <w:rPrDefault>
       <w:rPr>
@@ -3161,7 +3171,7 @@
       </w:pPr>
     </w:pPrDefault>
   </w:docDefaults>
-  <w:latentStyles w:defLockedState="0" w:defUIPriority="99" w:defSemiHidden="0" w:defUnhideWhenUsed="0" w:defQFormat="0" w:count="371">
+  <w:latentStyles w:defLockedState="0" w:defUIPriority="99" w:defSemiHidden="0" w:defUnhideWhenUsed="0" w:defQFormat="0" w:count="376">
     <w:lsdException w:name="Normal" w:uiPriority="0" w:qFormat="1"/>
     <w:lsdException w:name="heading 1" w:uiPriority="9" w:qFormat="1"/>
     <w:lsdException w:name="heading 2" w:semiHidden="1" w:uiPriority="9" w:unhideWhenUsed="1" w:qFormat="1"/>
@@ -3267,7 +3277,6 @@
     <w:lsdException w:name="HTML Sample" w:semiHidden="1" w:unhideWhenUsed="1"/>
     <w:lsdException w:name="HTML Typewriter" w:semiHidden="1" w:unhideWhenUsed="1"/>
     <w:lsdException w:name="HTML Variable" w:semiHidden="1" w:unhideWhenUsed="1"/>
-    <w:lsdException w:name="Normal Table" w:semiHidden="1" w:unhideWhenUsed="1"/>
     <w:lsdException w:name="annotation subject" w:semiHidden="1" w:unhideWhenUsed="1"/>
     <w:lsdException w:name="No List" w:semiHidden="1" w:unhideWhenUsed="1"/>
     <w:lsdException w:name="Outline List 1" w:semiHidden="1" w:unhideWhenUsed="1"/>
@@ -3310,11 +3319,8 @@
     <w:lsdException w:name="Table Contemporary" w:semiHidden="1" w:unhideWhenUsed="1"/>
     <w:lsdException w:name="Table Elegant" w:semiHidden="1" w:unhideWhenUsed="1"/>
     <w:lsdException w:name="Table Professional" w:semiHidden="1" w:unhideWhenUsed="1"/>
-    <w:lsdException w:name="Table Subtle 1" w:semiHidden="1" w:unhideWhenUsed="1"/>
     <w:lsdException w:name="Table Subtle 2" w:semiHidden="1" w:unhideWhenUsed="1"/>
     <w:lsdException w:name="Table Web 1" w:semiHidden="1" w:unhideWhenUsed="1"/>
-    <w:lsdException w:name="Table Web 2" w:semiHidden="1" w:unhideWhenUsed="1"/>
-    <w:lsdException w:name="Table Web 3" w:semiHidden="1" w:unhideWhenUsed="1"/>
     <w:lsdException w:name="Balloon Text" w:semiHidden="1" w:unhideWhenUsed="1"/>
     <w:lsdException w:name="Table Grid" w:uiPriority="59"/>
     <w:lsdException w:name="Table Theme" w:semiHidden="1" w:unhideWhenUsed="1"/>
@@ -3524,6 +3530,11 @@
     <w:lsdException w:name="List Table 5 Dark Accent 6" w:uiPriority="50"/>
     <w:lsdException w:name="List Table 6 Colorful Accent 6" w:uiPriority="51"/>
     <w:lsdException w:name="List Table 7 Colorful Accent 6" w:uiPriority="52"/>
+    <w:lsdException w:name="Mention" w:semiHidden="1" w:unhideWhenUsed="1"/>
+    <w:lsdException w:name="Smart Hyperlink" w:semiHidden="1" w:unhideWhenUsed="1"/>
+    <w:lsdException w:name="Hashtag" w:semiHidden="1" w:unhideWhenUsed="1"/>
+    <w:lsdException w:name="Unresolved Mention" w:semiHidden="1" w:unhideWhenUsed="1"/>
+    <w:lsdException w:name="Smart Link" w:semiHidden="1" w:unhideWhenUsed="1"/>
   </w:latentStyles>
   <w:style w:type="paragraph" w:default="1" w:styleId="Normal">
     <w:name w:val="Normal"/>
@@ -4276,7 +4287,7 @@
 </file>
 
 <file path=customXml/itemProps1.xml><?xml version="1.0" encoding="utf-8"?>
-<ds:datastoreItem xmlns:ds="http://schemas.openxmlformats.org/officeDocument/2006/customXml" ds:itemID="{982106B2-F303-4DFF-A450-55008C5347C9}">
+<ds:datastoreItem xmlns:ds="http://schemas.openxmlformats.org/officeDocument/2006/customXml" ds:itemID="{B1A752DA-7B4D-4728-B360-5F7FE239B2EF}">
   <ds:schemaRefs>
     <ds:schemaRef ds:uri="http://schemas.openxmlformats.org/officeDocument/2006/bibliography"/>
   </ds:schemaRefs>

</xml_diff>